<commit_message>
feat: Add employee creation, timeout retry, and universal location handlers
Major changes:
- Add employee creation workflow in unfound equipment (similar to transfer)
- Add timeout retry mechanism for sending Excel files (5 retries)
- Add universal location handlers with pagination (unfound, transfer, work)
- Fix model search filtering to include all equipment types
- Move root files to bot/ package for better structure
- Add Excel export service with database statistics
- Add maintenance utilities for backup and cleanup

Files changed:
- bot/config.py: Add UNFOUND_EMPLOYEE_CONFIRMATION state
- bot/handlers/unfound.py: Add employee check and creation logic
- bot/handlers/database.py: Add send_document_with_retry function
- bot/handlers/location.py: New universal location handlers
- bot/services/excel_service.py: New Excel export with grouping
- bot/utils/maintenance.py: New maintenance and backup utilities

Co-Authored-By: Claude Opus 4.6 <noreply@anthropic.com>
</commit_message>
<xml_diff>
--- a/templates/docx_transfer_act.docx
+++ b/templates/docx_transfer_act.docx
@@ -450,19 +450,8 @@
           <w:sz w:val="19"/>
           <w:szCs w:val="19"/>
         </w:rPr>
-        <w:t xml:space="preserve">IT </w:t>
-      </w:r>
-      <w:proofErr w:type="spellStart"/>
-      <w:r>
-        <w:rPr>
-          <w:rFonts w:ascii="Tahoma" w:hAnsi="Tahoma" w:cs="Tahoma"/>
-          <w:color w:val="C0C0C0"/>
-          <w:sz w:val="19"/>
-          <w:szCs w:val="19"/>
-        </w:rPr>
-        <w:t>Invent</w:t>
-      </w:r>
-      <w:proofErr w:type="spellEnd"/>
+        <w:t>IT Invent</w:t>
+      </w:r>
     </w:p>
     <w:p>
       <w:pPr>
@@ -1157,306 +1146,250 @@
         <w:tab/>
         <w:t>2. Использовать оборудование исключительно для ведения производственной деятельности в соответствии с должностными обязанностями. Не передавать принятое оборудование другим лицам, в том числе коллегам и руководителям.</w:t>
       </w:r>
+    </w:p>
+    <w:p>
+      <w:pPr>
+        <w:spacing w:after="0" w:line="240" w:lineRule="auto"/>
+        <w:rPr>
+          <w:rFonts w:ascii="Tahoma" w:hAnsi="Tahoma" w:cs="Tahoma"/>
+          <w:sz w:val="20"/>
+          <w:szCs w:val="20"/>
+        </w:rPr>
+      </w:pPr>
+      <w:r>
+        <w:rPr>
+          <w:rFonts w:ascii="Tahoma" w:hAnsi="Tahoma" w:cs="Tahoma"/>
+          <w:sz w:val="20"/>
+          <w:szCs w:val="20"/>
+        </w:rPr>
+        <w:tab/>
+        <w:t>3. Считать имя пользователя, пароль, PIN-код, QR-код конфиденциальной информацией и не передавать ее другим лицам (коллегам, руководителям или иным лицам).</w:t>
+      </w:r>
+    </w:p>
+    <w:p>
+      <w:pPr>
+        <w:spacing w:after="0" w:line="240" w:lineRule="auto"/>
+        <w:rPr>
+          <w:rFonts w:ascii="Tahoma" w:hAnsi="Tahoma" w:cs="Tahoma"/>
+          <w:sz w:val="20"/>
+          <w:szCs w:val="20"/>
+        </w:rPr>
+      </w:pPr>
+      <w:r>
+        <w:rPr>
+          <w:rFonts w:ascii="Tahoma" w:hAnsi="Tahoma" w:cs="Tahoma"/>
+          <w:sz w:val="20"/>
+          <w:szCs w:val="20"/>
+        </w:rPr>
+        <w:tab/>
+        <w:t>4. Во время сессии удаленного доступа никто, кроме работника, не должен иметь доступ к компьютеру, а сам компьютер должен быть подключен к другой локальной сети.</w:t>
+      </w:r>
+    </w:p>
+    <w:p>
+      <w:pPr>
+        <w:spacing w:after="0" w:line="240" w:lineRule="auto"/>
+        <w:rPr>
+          <w:rFonts w:ascii="Tahoma" w:hAnsi="Tahoma" w:cs="Tahoma"/>
+          <w:sz w:val="20"/>
+          <w:szCs w:val="20"/>
+        </w:rPr>
+      </w:pPr>
+      <w:r>
+        <w:rPr>
+          <w:rFonts w:ascii="Tahoma" w:hAnsi="Tahoma" w:cs="Tahoma"/>
+          <w:sz w:val="20"/>
+          <w:szCs w:val="20"/>
+        </w:rPr>
+        <w:tab/>
+        <w:t>5. Всегда фиксировать переносной ПК на рабочем месте с целью предотвращения кражи.</w:t>
+      </w:r>
+    </w:p>
+    <w:p>
+      <w:pPr>
+        <w:spacing w:after="0" w:line="240" w:lineRule="auto"/>
+        <w:rPr>
+          <w:rFonts w:ascii="Tahoma" w:hAnsi="Tahoma" w:cs="Tahoma"/>
+          <w:sz w:val="20"/>
+          <w:szCs w:val="20"/>
+        </w:rPr>
+      </w:pPr>
+      <w:r>
+        <w:rPr>
+          <w:rFonts w:ascii="Tahoma" w:hAnsi="Tahoma" w:cs="Tahoma"/>
+          <w:sz w:val="20"/>
+          <w:szCs w:val="20"/>
+        </w:rPr>
+        <w:tab/>
+        <w:t>6. Хранить токены, аппаратные ключи доступа, учетные данные для удаленного доступа только в безопасных местах.</w:t>
+      </w:r>
+    </w:p>
+    <w:p>
+      <w:pPr>
+        <w:spacing w:after="0" w:line="240" w:lineRule="auto"/>
+        <w:rPr>
+          <w:rFonts w:ascii="Tahoma" w:hAnsi="Tahoma" w:cs="Tahoma"/>
+          <w:sz w:val="20"/>
+          <w:szCs w:val="20"/>
+        </w:rPr>
+      </w:pPr>
+      <w:r>
+        <w:rPr>
+          <w:rFonts w:ascii="Tahoma" w:hAnsi="Tahoma" w:cs="Tahoma"/>
+          <w:sz w:val="20"/>
+          <w:szCs w:val="20"/>
+        </w:rPr>
+        <w:tab/>
+        <w:t>7. В случае утраты токена, аппаратного токен-ключа, переносного ПК, и других выданных Работодателем ТМЦ незамедлительно уведомить сотрудников технической поддержки пользователей управления связи и</w:t>
+      </w:r>
+    </w:p>
+    <w:p>
+      <w:pPr>
+        <w:spacing w:after="0" w:line="240" w:lineRule="auto"/>
+        <w:rPr>
+          <w:rFonts w:ascii="Tahoma" w:hAnsi="Tahoma" w:cs="Tahoma"/>
+          <w:sz w:val="20"/>
+          <w:szCs w:val="20"/>
+        </w:rPr>
+      </w:pPr>
+      <w:r>
+        <w:rPr>
+          <w:rFonts w:ascii="Tahoma" w:hAnsi="Tahoma" w:cs="Tahoma"/>
+          <w:sz w:val="20"/>
+          <w:szCs w:val="20"/>
+        </w:rPr>
+        <w:t>автоматизации.</w:t>
+      </w:r>
+    </w:p>
+    <w:p>
+      <w:pPr>
+        <w:spacing w:after="0" w:line="240" w:lineRule="auto"/>
+        <w:rPr>
+          <w:rFonts w:ascii="Tahoma" w:hAnsi="Tahoma" w:cs="Tahoma"/>
+          <w:sz w:val="20"/>
+          <w:szCs w:val="20"/>
+        </w:rPr>
+      </w:pPr>
+      <w:r>
+        <w:rPr>
+          <w:rFonts w:ascii="Tahoma" w:hAnsi="Tahoma" w:cs="Tahoma"/>
+          <w:sz w:val="20"/>
+          <w:szCs w:val="20"/>
+        </w:rPr>
+        <w:tab/>
+        <w:t>8. В случае удаленного доступа с оборудования, принадлежащего третьим сторонам (например, в интернет-кафе), обеспечить, чтобы никто другой не имел доступ к этому оборудованию во время рабочей сессии.</w:t>
+      </w:r>
+    </w:p>
+    <w:p>
+      <w:pPr>
+        <w:spacing w:after="0" w:line="240" w:lineRule="auto"/>
+        <w:rPr>
+          <w:rFonts w:ascii="Tahoma" w:hAnsi="Tahoma" w:cs="Tahoma"/>
+          <w:sz w:val="20"/>
+          <w:szCs w:val="20"/>
+        </w:rPr>
+      </w:pPr>
+      <w:r>
+        <w:rPr>
+          <w:rFonts w:ascii="Tahoma" w:hAnsi="Tahoma" w:cs="Tahoma"/>
+          <w:sz w:val="20"/>
+          <w:szCs w:val="20"/>
+        </w:rPr>
+        <w:tab/>
+        <w:t>9. Использовать вышеуказанное оборудование с должной аккуратностью и вернуть его в Компанию при отсутствии производственной необходимости, при увольнении либо по требованию Работодателя.</w:t>
+      </w:r>
+    </w:p>
+    <w:p>
+      <w:pPr>
+        <w:spacing w:after="0" w:line="240" w:lineRule="auto"/>
+        <w:rPr>
+          <w:rFonts w:ascii="Tahoma" w:hAnsi="Tahoma" w:cs="Tahoma"/>
+          <w:sz w:val="20"/>
+          <w:szCs w:val="20"/>
+        </w:rPr>
+      </w:pPr>
+      <w:r>
+        <w:rPr>
+          <w:rFonts w:ascii="Tahoma" w:hAnsi="Tahoma" w:cs="Tahoma"/>
+          <w:sz w:val="20"/>
+          <w:szCs w:val="20"/>
+        </w:rPr>
+        <w:tab/>
+        <w:t>10.Пользователю запрещено подключать к ПК любые USB-устройства (мобильные устройства, вентиляторы, воздухоочистители и т.д.).</w:t>
+      </w:r>
+    </w:p>
+    <w:p>
+      <w:pPr>
+        <w:spacing w:after="0" w:line="240" w:lineRule="auto"/>
+        <w:rPr>
+          <w:rFonts w:ascii="Tahoma" w:hAnsi="Tahoma" w:cs="Tahoma"/>
+          <w:sz w:val="20"/>
+          <w:szCs w:val="20"/>
+        </w:rPr>
+      </w:pPr>
+      <w:r>
+        <w:rPr>
+          <w:rFonts w:ascii="Tahoma" w:hAnsi="Tahoma" w:cs="Tahoma"/>
+          <w:sz w:val="20"/>
+          <w:szCs w:val="20"/>
+        </w:rPr>
+        <w:tab/>
+        <w:t>11.Работнику необходимо содержать рабочее место в чистоте.</w:t>
+      </w:r>
+    </w:p>
+    <w:p>
+      <w:pPr>
+        <w:spacing w:after="0" w:line="240" w:lineRule="auto"/>
+        <w:rPr>
+          <w:rFonts w:ascii="Tahoma" w:hAnsi="Tahoma" w:cs="Tahoma"/>
+          <w:sz w:val="20"/>
+          <w:szCs w:val="20"/>
+        </w:rPr>
+      </w:pPr>
+      <w:r>
+        <w:rPr>
+          <w:rFonts w:ascii="Tahoma" w:hAnsi="Tahoma" w:cs="Tahoma"/>
+          <w:sz w:val="20"/>
+          <w:szCs w:val="20"/>
+        </w:rPr>
+        <w:tab/>
+        <w:t>12.В случае покидания рабочего места блокировать компьютер (сочетанием клавиш Win + L).</w:t>
+      </w:r>
+    </w:p>
+    <w:p>
+      <w:pPr>
+        <w:spacing w:after="0" w:line="240" w:lineRule="auto"/>
+        <w:rPr>
+          <w:rFonts w:ascii="Tahoma" w:hAnsi="Tahoma" w:cs="Tahoma"/>
+          <w:sz w:val="20"/>
+          <w:szCs w:val="20"/>
+        </w:rPr>
+      </w:pPr>
+      <w:r>
+        <w:rPr>
+          <w:rFonts w:ascii="Tahoma" w:hAnsi="Tahoma" w:cs="Tahoma"/>
+          <w:sz w:val="20"/>
+          <w:szCs w:val="20"/>
+        </w:rPr>
+        <w:tab/>
+        <w:t>13.Работник обязуется соблюдать Инструкцию по охране труда при работе на персо</w:t>
+      </w:r>
+      <w:r>
+        <w:rPr>
+          <w:rFonts w:ascii="Tahoma" w:hAnsi="Tahoma" w:cs="Tahoma"/>
+          <w:sz w:val="20"/>
+          <w:szCs w:val="20"/>
+        </w:rPr>
+        <w:t>нальном компьютере (ИОТВ № 85-25</w:t>
+      </w:r>
       <w:bookmarkStart w:id="0" w:name="_GoBack"/>
       <w:bookmarkEnd w:id="0"/>
-    </w:p>
-    <w:p>
-      <w:pPr>
-        <w:spacing w:after="0" w:line="240" w:lineRule="auto"/>
-        <w:rPr>
-          <w:rFonts w:ascii="Tahoma" w:hAnsi="Tahoma" w:cs="Tahoma"/>
-          <w:sz w:val="20"/>
-          <w:szCs w:val="20"/>
-        </w:rPr>
-      </w:pPr>
-      <w:r>
-        <w:rPr>
-          <w:rFonts w:ascii="Tahoma" w:hAnsi="Tahoma" w:cs="Tahoma"/>
-          <w:sz w:val="20"/>
-          <w:szCs w:val="20"/>
-        </w:rPr>
-        <w:tab/>
-        <w:t>3. Считать имя пользователя, пароль, PIN-код, QR-код конфиденциальной информацией и не передавать ее другим лицам (коллегам, руководителям или иным лицам).</w:t>
-      </w:r>
-    </w:p>
-    <w:p>
-      <w:pPr>
-        <w:spacing w:after="0" w:line="240" w:lineRule="auto"/>
-        <w:rPr>
-          <w:rFonts w:ascii="Tahoma" w:hAnsi="Tahoma" w:cs="Tahoma"/>
-          <w:sz w:val="20"/>
-          <w:szCs w:val="20"/>
-        </w:rPr>
-      </w:pPr>
-      <w:r>
-        <w:rPr>
-          <w:rFonts w:ascii="Tahoma" w:hAnsi="Tahoma" w:cs="Tahoma"/>
-          <w:sz w:val="20"/>
-          <w:szCs w:val="20"/>
-        </w:rPr>
-        <w:tab/>
-        <w:t>4. Во время сессии удаленного доступа никто, кроме работника, не должен иметь доступ к компьютеру, а сам компьютер должен быть подключен к другой локальной сети.</w:t>
-      </w:r>
-    </w:p>
-    <w:p>
-      <w:pPr>
-        <w:spacing w:after="0" w:line="240" w:lineRule="auto"/>
-        <w:rPr>
-          <w:rFonts w:ascii="Tahoma" w:hAnsi="Tahoma" w:cs="Tahoma"/>
-          <w:sz w:val="20"/>
-          <w:szCs w:val="20"/>
-        </w:rPr>
-      </w:pPr>
-      <w:r>
-        <w:rPr>
-          <w:rFonts w:ascii="Tahoma" w:hAnsi="Tahoma" w:cs="Tahoma"/>
-          <w:sz w:val="20"/>
-          <w:szCs w:val="20"/>
-        </w:rPr>
-        <w:tab/>
-        <w:t>5. Всегда фиксировать переносной ПК на рабочем месте с целью предотвращения кражи.</w:t>
-      </w:r>
-    </w:p>
-    <w:p>
-      <w:pPr>
-        <w:spacing w:after="0" w:line="240" w:lineRule="auto"/>
-        <w:rPr>
-          <w:rFonts w:ascii="Tahoma" w:hAnsi="Tahoma" w:cs="Tahoma"/>
-          <w:sz w:val="20"/>
-          <w:szCs w:val="20"/>
-        </w:rPr>
-      </w:pPr>
-      <w:r>
-        <w:rPr>
-          <w:rFonts w:ascii="Tahoma" w:hAnsi="Tahoma" w:cs="Tahoma"/>
-          <w:sz w:val="20"/>
-          <w:szCs w:val="20"/>
-        </w:rPr>
-        <w:tab/>
-        <w:t xml:space="preserve">6. Хранить </w:t>
-      </w:r>
-      <w:proofErr w:type="spellStart"/>
-      <w:r>
-        <w:rPr>
-          <w:rFonts w:ascii="Tahoma" w:hAnsi="Tahoma" w:cs="Tahoma"/>
-          <w:sz w:val="20"/>
-          <w:szCs w:val="20"/>
-        </w:rPr>
-        <w:t>токены</w:t>
-      </w:r>
-      <w:proofErr w:type="spellEnd"/>
-      <w:r>
-        <w:rPr>
-          <w:rFonts w:ascii="Tahoma" w:hAnsi="Tahoma" w:cs="Tahoma"/>
-          <w:sz w:val="20"/>
-          <w:szCs w:val="20"/>
-        </w:rPr>
-        <w:t>, аппаратные ключи доступа, учетные данные для удаленного доступа только в безопасных местах.</w:t>
-      </w:r>
-    </w:p>
-    <w:p>
-      <w:pPr>
-        <w:spacing w:after="0" w:line="240" w:lineRule="auto"/>
-        <w:rPr>
-          <w:rFonts w:ascii="Tahoma" w:hAnsi="Tahoma" w:cs="Tahoma"/>
-          <w:sz w:val="20"/>
-          <w:szCs w:val="20"/>
-        </w:rPr>
-      </w:pPr>
-      <w:r>
-        <w:rPr>
-          <w:rFonts w:ascii="Tahoma" w:hAnsi="Tahoma" w:cs="Tahoma"/>
-          <w:sz w:val="20"/>
-          <w:szCs w:val="20"/>
-        </w:rPr>
-        <w:tab/>
-        <w:t xml:space="preserve">7. В случае утраты </w:t>
-      </w:r>
-      <w:proofErr w:type="spellStart"/>
-      <w:r>
-        <w:rPr>
-          <w:rFonts w:ascii="Tahoma" w:hAnsi="Tahoma" w:cs="Tahoma"/>
-          <w:sz w:val="20"/>
-          <w:szCs w:val="20"/>
-        </w:rPr>
-        <w:t>токена</w:t>
-      </w:r>
-      <w:proofErr w:type="spellEnd"/>
-      <w:r>
-        <w:rPr>
-          <w:rFonts w:ascii="Tahoma" w:hAnsi="Tahoma" w:cs="Tahoma"/>
-          <w:sz w:val="20"/>
-          <w:szCs w:val="20"/>
-        </w:rPr>
-        <w:t xml:space="preserve">, аппаратного </w:t>
-      </w:r>
-      <w:proofErr w:type="spellStart"/>
-      <w:r>
-        <w:rPr>
-          <w:rFonts w:ascii="Tahoma" w:hAnsi="Tahoma" w:cs="Tahoma"/>
-          <w:sz w:val="20"/>
-          <w:szCs w:val="20"/>
-        </w:rPr>
-        <w:t>токен</w:t>
-      </w:r>
-      <w:proofErr w:type="spellEnd"/>
-      <w:r>
-        <w:rPr>
-          <w:rFonts w:ascii="Tahoma" w:hAnsi="Tahoma" w:cs="Tahoma"/>
-          <w:sz w:val="20"/>
-          <w:szCs w:val="20"/>
-        </w:rPr>
-        <w:t>-ключа, переносного ПК, и других выданных Работодателем ТМЦ незамедлительно уведомить сотрудников технической поддержки пользователей управления связи и</w:t>
-      </w:r>
-    </w:p>
-    <w:p>
-      <w:pPr>
-        <w:spacing w:after="0" w:line="240" w:lineRule="auto"/>
-        <w:rPr>
-          <w:rFonts w:ascii="Tahoma" w:hAnsi="Tahoma" w:cs="Tahoma"/>
-          <w:sz w:val="20"/>
-          <w:szCs w:val="20"/>
-        </w:rPr>
-      </w:pPr>
-      <w:r>
-        <w:rPr>
-          <w:rFonts w:ascii="Tahoma" w:hAnsi="Tahoma" w:cs="Tahoma"/>
-          <w:sz w:val="20"/>
-          <w:szCs w:val="20"/>
-        </w:rPr>
-        <w:t>автоматизации.</w:t>
-      </w:r>
-    </w:p>
-    <w:p>
-      <w:pPr>
-        <w:spacing w:after="0" w:line="240" w:lineRule="auto"/>
-        <w:rPr>
-          <w:rFonts w:ascii="Tahoma" w:hAnsi="Tahoma" w:cs="Tahoma"/>
-          <w:sz w:val="20"/>
-          <w:szCs w:val="20"/>
-        </w:rPr>
-      </w:pPr>
-      <w:r>
-        <w:rPr>
-          <w:rFonts w:ascii="Tahoma" w:hAnsi="Tahoma" w:cs="Tahoma"/>
-          <w:sz w:val="20"/>
-          <w:szCs w:val="20"/>
-        </w:rPr>
-        <w:tab/>
-        <w:t>8. В случае удаленного доступа с оборудования, принадлежащего третьим сторонам (например, в интернет-кафе), обеспечить, чтобы никто другой не имел доступ к этому оборудованию во время рабочей сессии.</w:t>
-      </w:r>
-    </w:p>
-    <w:p>
-      <w:pPr>
-        <w:spacing w:after="0" w:line="240" w:lineRule="auto"/>
-        <w:rPr>
-          <w:rFonts w:ascii="Tahoma" w:hAnsi="Tahoma" w:cs="Tahoma"/>
-          <w:sz w:val="20"/>
-          <w:szCs w:val="20"/>
-        </w:rPr>
-      </w:pPr>
-      <w:r>
-        <w:rPr>
-          <w:rFonts w:ascii="Tahoma" w:hAnsi="Tahoma" w:cs="Tahoma"/>
-          <w:sz w:val="20"/>
-          <w:szCs w:val="20"/>
-        </w:rPr>
-        <w:tab/>
-        <w:t>9. Использовать вышеуказанное оборудование с должной аккуратностью и вернуть его в Компанию при отсутствии производственной необходимости, при увольнении либо по требованию Работодателя.</w:t>
-      </w:r>
-    </w:p>
-    <w:p>
-      <w:pPr>
-        <w:spacing w:after="0" w:line="240" w:lineRule="auto"/>
-        <w:rPr>
-          <w:rFonts w:ascii="Tahoma" w:hAnsi="Tahoma" w:cs="Tahoma"/>
-          <w:sz w:val="20"/>
-          <w:szCs w:val="20"/>
-        </w:rPr>
-      </w:pPr>
-      <w:r>
-        <w:rPr>
-          <w:rFonts w:ascii="Tahoma" w:hAnsi="Tahoma" w:cs="Tahoma"/>
-          <w:sz w:val="20"/>
-          <w:szCs w:val="20"/>
-        </w:rPr>
-        <w:tab/>
-        <w:t>10.Пользователю запрещено подключать к ПК любые USB-устройства (мобильные устройства, вентиляторы, воздухоочистители и т.д.).</w:t>
-      </w:r>
-    </w:p>
-    <w:p>
-      <w:pPr>
-        <w:spacing w:after="0" w:line="240" w:lineRule="auto"/>
-        <w:rPr>
-          <w:rFonts w:ascii="Tahoma" w:hAnsi="Tahoma" w:cs="Tahoma"/>
-          <w:sz w:val="20"/>
-          <w:szCs w:val="20"/>
-        </w:rPr>
-      </w:pPr>
-      <w:r>
-        <w:rPr>
-          <w:rFonts w:ascii="Tahoma" w:hAnsi="Tahoma" w:cs="Tahoma"/>
-          <w:sz w:val="20"/>
-          <w:szCs w:val="20"/>
-        </w:rPr>
-        <w:tab/>
-        <w:t>11.Работнику необходимо содержать рабочее место в чистоте.</w:t>
-      </w:r>
-    </w:p>
-    <w:p>
-      <w:pPr>
-        <w:spacing w:after="0" w:line="240" w:lineRule="auto"/>
-        <w:rPr>
-          <w:rFonts w:ascii="Tahoma" w:hAnsi="Tahoma" w:cs="Tahoma"/>
-          <w:sz w:val="20"/>
-          <w:szCs w:val="20"/>
-        </w:rPr>
-      </w:pPr>
-      <w:r>
-        <w:rPr>
-          <w:rFonts w:ascii="Tahoma" w:hAnsi="Tahoma" w:cs="Tahoma"/>
-          <w:sz w:val="20"/>
-          <w:szCs w:val="20"/>
-        </w:rPr>
-        <w:tab/>
-        <w:t xml:space="preserve">12.В случае покидания рабочего места блокировать компьютер (сочетанием клавиш </w:t>
-      </w:r>
-      <w:proofErr w:type="spellStart"/>
-      <w:r>
-        <w:rPr>
-          <w:rFonts w:ascii="Tahoma" w:hAnsi="Tahoma" w:cs="Tahoma"/>
-          <w:sz w:val="20"/>
-          <w:szCs w:val="20"/>
-        </w:rPr>
-        <w:t>Win</w:t>
-      </w:r>
-      <w:proofErr w:type="spellEnd"/>
-      <w:r>
-        <w:rPr>
-          <w:rFonts w:ascii="Tahoma" w:hAnsi="Tahoma" w:cs="Tahoma"/>
-          <w:sz w:val="20"/>
-          <w:szCs w:val="20"/>
-        </w:rPr>
-        <w:t xml:space="preserve"> + L).</w:t>
-      </w:r>
-    </w:p>
-    <w:p>
-      <w:pPr>
-        <w:spacing w:after="0" w:line="240" w:lineRule="auto"/>
-        <w:rPr>
-          <w:rFonts w:ascii="Tahoma" w:hAnsi="Tahoma" w:cs="Tahoma"/>
-          <w:sz w:val="20"/>
-          <w:szCs w:val="20"/>
-        </w:rPr>
-      </w:pPr>
-      <w:r>
-        <w:rPr>
-          <w:rFonts w:ascii="Tahoma" w:hAnsi="Tahoma" w:cs="Tahoma"/>
-          <w:sz w:val="20"/>
-          <w:szCs w:val="20"/>
-        </w:rPr>
-        <w:tab/>
-        <w:t>13.Работник обязуется соблюдать Инструкцию по охране труда при работе на персональном компьютере (ИОТВ № 85-24).</w:t>
+      <w:r>
+        <w:rPr>
+          <w:rFonts w:ascii="Tahoma" w:hAnsi="Tahoma" w:cs="Tahoma"/>
+          <w:sz w:val="20"/>
+          <w:szCs w:val="20"/>
+        </w:rPr>
+        <w:t>).</w:t>
       </w:r>
     </w:p>
     <w:p>

</xml_diff>